<commit_message>
Create CRC cards per sezione backoffice
- Modificato PDFGenerator, ora il metodo non è più statico
- Modificata classe PaymentOrderController con modifica del pdf generator e cambiando il nome ambiguo dell'attributo della lista di payment orders
- Eliminato il metodo addPaymentOrderTable da PaymentOrderForm perchè esisteva un metodo uguale.

//TODO
- metodo getDebtor in Bill???
- directory per il pdf?
- Controllare javadoc
</commit_message>
<xml_diff>
--- a/Doc/Design/CRC Cards/mobile/CRC_LoginController.docx
+++ b/Doc/Design/CRC Cards/mobile/CRC_LoginController.docx
@@ -63,12 +63,7 @@
           <w:p>
             <w:proofErr w:type="spellStart"/>
             <w:r>
-              <w:t>LoginContr</w:t>
-            </w:r>
-            <w:bookmarkStart w:id="0" w:name="_GoBack"/>
-            <w:bookmarkEnd w:id="0"/>
-            <w:r>
-              <w:t>oller</w:t>
+              <w:t>LoginController</w:t>
             </w:r>
             <w:proofErr w:type="spellEnd"/>
           </w:p>
@@ -251,7 +246,13 @@
           <w:tcPr>
             <w:tcW w:w="4814" w:type="dxa"/>
           </w:tcPr>
-          <w:p/>
+          <w:p>
+            <w:r>
+              <w:t>ReadingsOperatorLoginServlet</w:t>
+            </w:r>
+            <w:bookmarkStart w:id="0" w:name="_GoBack"/>
+            <w:bookmarkEnd w:id="0"/>
+          </w:p>
         </w:tc>
       </w:tr>
     </w:tbl>

</xml_diff>